<commit_message>
unutarnja logika za modularnost -opis
unutarnja logika za modularnost - opis pod specifikacijom zahtjeva
</commit_message>
<xml_diff>
--- a/dokumentacija/T13-TD-In4maticsQuiz-HorvatJarčovKečkešPopijač.docx
+++ b/dokumentacija/T13-TD-In4maticsQuiz-HorvatJarčovKečkešPopijač.docx
@@ -35,56 +35,32 @@
     <w:p>
       <w:pPr>
         <w:pStyle w:val="Imeiprezimekandidata"/>
-        <w:rPr>
-          <w:b/>
-        </w:rPr>
-      </w:pPr>
-      <w:r>
-        <w:rPr>
-          <w:b/>
-        </w:rPr>
+      </w:pPr>
+      <w:r>
         <w:t>Dario Horvat</w:t>
       </w:r>
     </w:p>
     <w:p>
       <w:pPr>
         <w:pStyle w:val="Imeiprezimekandidata"/>
-        <w:rPr>
-          <w:b/>
-        </w:rPr>
-      </w:pPr>
-      <w:r>
-        <w:rPr>
-          <w:b/>
-        </w:rPr>
+      </w:pPr>
+      <w:r>
         <w:t>Tea Jarčov</w:t>
       </w:r>
     </w:p>
     <w:p>
       <w:pPr>
         <w:pStyle w:val="Imeiprezimekandidata"/>
-        <w:rPr>
-          <w:b/>
-        </w:rPr>
-      </w:pPr>
-      <w:r>
-        <w:rPr>
-          <w:b/>
-        </w:rPr>
+      </w:pPr>
+      <w:r>
         <w:t>Anabel Li Kečkeš</w:t>
       </w:r>
     </w:p>
     <w:p>
       <w:pPr>
         <w:pStyle w:val="Imeiprezimekandidata"/>
-        <w:rPr>
-          <w:b/>
-        </w:rPr>
-      </w:pPr>
-      <w:r>
-        <w:rPr>
-          <w:b/>
-        </w:rPr>
+      </w:pPr>
+      <w:r>
         <w:t>Matija Popijač</w:t>
       </w:r>
     </w:p>
@@ -2657,7 +2633,13 @@
         <w:ind w:firstLine="709"/>
       </w:pPr>
       <w:r>
-        <w:t xml:space="preserve">Aplikacija In4maticsQuiz će imati tri modula. Moduli će se razlikovati u načinu odgovora na postavljena pitanja, to jest na različite tipove pitanja: </w:t>
+        <w:t xml:space="preserve">Aplikacija In4maticsQuiz </w:t>
+      </w:r>
+      <w:r>
+        <w:t>ima tri modula. Moduli se razlikuju</w:t>
+      </w:r>
+      <w:r>
+        <w:t xml:space="preserve"> u načinu odgovora na postavljena pitanja, to jest na različite tipove pitanja: </w:t>
       </w:r>
     </w:p>
     <w:p>
@@ -2699,6 +2681,330 @@
       <w:pPr>
         <w:ind w:firstLine="708"/>
       </w:pPr>
+      <w:r>
+        <w:t xml:space="preserve">Svaki od tih modula je fragment. U aplikaciji unutar </w:t>
+      </w:r>
+      <w:proofErr w:type="spellStart"/>
+      <w:r>
+        <w:t>app</w:t>
+      </w:r>
+      <w:proofErr w:type="spellEnd"/>
+      <w:r>
+        <w:t xml:space="preserve"> modula mapa </w:t>
+      </w:r>
+      <w:proofErr w:type="spellStart"/>
+      <w:r>
+        <w:t>fragments</w:t>
+      </w:r>
+      <w:proofErr w:type="spellEnd"/>
+      <w:r>
+        <w:t xml:space="preserve"> sadrži ta tri modula</w:t>
+      </w:r>
+      <w:bookmarkStart w:id="8" w:name="_GoBack"/>
+      <w:bookmarkEnd w:id="8"/>
+      <w:r>
+        <w:t xml:space="preserve"> (TocnoNetocno_fragment</w:t>
+      </w:r>
+      <w:r>
+        <w:t>.java</w:t>
+      </w:r>
+      <w:r>
+        <w:t>, UnesiTocanPojam_fragment</w:t>
+      </w:r>
+      <w:r>
+        <w:t>.java</w:t>
+      </w:r>
+      <w:r>
+        <w:t xml:space="preserve"> i VisePonudenihOdgovora_fragment</w:t>
+      </w:r>
+      <w:r>
+        <w:t>.java</w:t>
+      </w:r>
+      <w:r>
+        <w:t xml:space="preserve"> ). Sva tri fragmenta će se pozivati unutar aktivnos</w:t>
+      </w:r>
+      <w:r>
+        <w:t xml:space="preserve">ti koja se zove provjeriZnanje.java. Aktivnost </w:t>
+      </w:r>
+      <w:r>
+        <w:t>provjeriZnanje</w:t>
+      </w:r>
+      <w:r>
+        <w:t xml:space="preserve">.java ima </w:t>
+      </w:r>
+      <w:proofErr w:type="spellStart"/>
+      <w:r>
+        <w:t>layout</w:t>
+      </w:r>
+      <w:proofErr w:type="spellEnd"/>
+      <w:r>
+        <w:t xml:space="preserve"> pod nazivom </w:t>
+      </w:r>
+      <w:r>
+        <w:rPr>
+          <w:i/>
+        </w:rPr>
+        <w:t>activity_provjeri</w:t>
+      </w:r>
+      <w:r>
+        <w:t>_</w:t>
+      </w:r>
+      <w:r>
+        <w:rPr>
+          <w:i/>
+        </w:rPr>
+        <w:t>znanje</w:t>
+      </w:r>
+      <w:r>
+        <w:t xml:space="preserve"> unutar kojeg je rezervirano mjesto za sva tri fragmenta. Pomoću metode </w:t>
+      </w:r>
+      <w:proofErr w:type="spellStart"/>
+      <w:r>
+        <w:rPr>
+          <w:i/>
+        </w:rPr>
+        <w:t>prikaziFragment</w:t>
+      </w:r>
+      <w:proofErr w:type="spellEnd"/>
+      <w:r>
+        <w:t xml:space="preserve"> na </w:t>
+      </w:r>
+      <w:r>
+        <w:t xml:space="preserve">rezervirano mjesto naše aktivnosti </w:t>
+      </w:r>
+      <w:r>
+        <w:t>provjeriZnanje.java</w:t>
+      </w:r>
+      <w:r>
+        <w:t xml:space="preserve"> </w:t>
+      </w:r>
+      <w:r>
+        <w:t xml:space="preserve">stavljamo fragmente. </w:t>
+      </w:r>
+      <w:r>
+        <w:t xml:space="preserve">Metoda </w:t>
+      </w:r>
+      <w:proofErr w:type="spellStart"/>
+      <w:r>
+        <w:rPr>
+          <w:i/>
+        </w:rPr>
+        <w:t>prikaziFragment</w:t>
+      </w:r>
+      <w:proofErr w:type="spellEnd"/>
+      <w:r>
+        <w:t xml:space="preserve"> prima parametar koji je tipa Fragment. U metodi </w:t>
+      </w:r>
+      <w:proofErr w:type="spellStart"/>
+      <w:r>
+        <w:rPr>
+          <w:i/>
+        </w:rPr>
+        <w:t>vrstePitanja</w:t>
+      </w:r>
+      <w:proofErr w:type="spellEnd"/>
+      <w:r>
+        <w:t xml:space="preserve">, koja prima parametar koji je tip Pitanja, pozivamo metodu </w:t>
+      </w:r>
+      <w:proofErr w:type="spellStart"/>
+      <w:r>
+        <w:rPr>
+          <w:i/>
+        </w:rPr>
+        <w:t>prikaziFragment</w:t>
+      </w:r>
+      <w:proofErr w:type="spellEnd"/>
+      <w:r>
+        <w:t>:</w:t>
+      </w:r>
+    </w:p>
+    <w:p>
+      <w:pPr>
+        <w:pStyle w:val="Imeiprezimekandidata"/>
+        <w:ind w:firstLine="0"/>
+        <w:jc w:val="left"/>
+      </w:pPr>
+      <w:proofErr w:type="spellStart"/>
+      <w:r>
+        <w:t>i</w:t>
+      </w:r>
+      <w:r>
+        <w:t>f</w:t>
+      </w:r>
+      <w:proofErr w:type="spellEnd"/>
+      <w:r>
+        <w:t xml:space="preserve"> </w:t>
+      </w:r>
+      <w:r>
+        <w:t>(</w:t>
+      </w:r>
+      <w:proofErr w:type="spellStart"/>
+      <w:r>
+        <w:t>odgovoriTrenutno.size</w:t>
+      </w:r>
+      <w:proofErr w:type="spellEnd"/>
+      <w:r>
+        <w:t xml:space="preserve">()==2) </w:t>
+      </w:r>
+      <w:proofErr w:type="spellStart"/>
+      <w:r>
+        <w:t>prikaziFragment</w:t>
+      </w:r>
+      <w:proofErr w:type="spellEnd"/>
+      <w:r>
+        <w:t>(</w:t>
+      </w:r>
+      <w:proofErr w:type="spellStart"/>
+      <w:r>
+        <w:rPr>
+          <w:b/>
+        </w:rPr>
+        <w:t>new</w:t>
+      </w:r>
+      <w:proofErr w:type="spellEnd"/>
+      <w:r>
+        <w:rPr>
+          <w:b/>
+        </w:rPr>
+        <w:t xml:space="preserve"> </w:t>
+      </w:r>
+      <w:proofErr w:type="spellStart"/>
+      <w:r>
+        <w:rPr>
+          <w:b/>
+        </w:rPr>
+        <w:t>TocnoNetocno_fragment</w:t>
+      </w:r>
+      <w:proofErr w:type="spellEnd"/>
+      <w:r>
+        <w:rPr>
+          <w:b/>
+        </w:rPr>
+        <w:t>()</w:t>
+      </w:r>
+      <w:r>
+        <w:t>);</w:t>
+      </w:r>
+      <w:r>
+        <w:br/>
+      </w:r>
+      <w:proofErr w:type="spellStart"/>
+      <w:r>
+        <w:t>else</w:t>
+      </w:r>
+      <w:proofErr w:type="spellEnd"/>
+      <w:r>
+        <w:t xml:space="preserve"> </w:t>
+      </w:r>
+      <w:proofErr w:type="spellStart"/>
+      <w:r>
+        <w:t>if</w:t>
+      </w:r>
+      <w:proofErr w:type="spellEnd"/>
+    </w:p>
+    <w:p>
+      <w:pPr>
+        <w:pStyle w:val="Imeiprezimekandidata"/>
+        <w:ind w:firstLine="0"/>
+        <w:jc w:val="left"/>
+      </w:pPr>
+      <w:r>
+        <w:t xml:space="preserve"> </w:t>
+      </w:r>
+      <w:r>
+        <w:t>(odgovoriTrenutno.size()&gt;2</w:t>
+      </w:r>
+      <w:r>
+        <w:t>)</w:t>
+      </w:r>
+      <w:r>
+        <w:t>prikaziFragment(</w:t>
+      </w:r>
+      <w:r>
+        <w:rPr>
+          <w:b/>
+        </w:rPr>
+        <w:t>newVisePonudenihOdgovora_fragment()</w:t>
+      </w:r>
+      <w:r>
+        <w:t>);</w:t>
+      </w:r>
+      <w:r>
+        <w:br/>
+      </w:r>
+      <w:proofErr w:type="spellStart"/>
+      <w:r>
+        <w:t>else</w:t>
+      </w:r>
+      <w:proofErr w:type="spellEnd"/>
+      <w:r>
+        <w:t xml:space="preserve"> </w:t>
+      </w:r>
+      <w:proofErr w:type="spellStart"/>
+      <w:r>
+        <w:t>if</w:t>
+      </w:r>
+      <w:proofErr w:type="spellEnd"/>
+      <w:r>
+        <w:t xml:space="preserve"> </w:t>
+      </w:r>
+    </w:p>
+    <w:p>
+      <w:pPr>
+        <w:pStyle w:val="Imeiprezimekandidata"/>
+        <w:ind w:firstLine="0"/>
+        <w:jc w:val="left"/>
+      </w:pPr>
+      <w:r>
+        <w:t>(</w:t>
+      </w:r>
+      <w:proofErr w:type="spellStart"/>
+      <w:r>
+        <w:t>odgovoriTrenutno.size</w:t>
+      </w:r>
+      <w:proofErr w:type="spellEnd"/>
+      <w:r>
+        <w:t xml:space="preserve">()==1) </w:t>
+      </w:r>
+      <w:proofErr w:type="spellStart"/>
+      <w:r>
+        <w:t>prikaziFragment</w:t>
+      </w:r>
+      <w:proofErr w:type="spellEnd"/>
+      <w:r>
+        <w:t>(</w:t>
+      </w:r>
+      <w:proofErr w:type="spellStart"/>
+      <w:r>
+        <w:rPr>
+          <w:b/>
+        </w:rPr>
+        <w:t>new</w:t>
+      </w:r>
+      <w:proofErr w:type="spellEnd"/>
+      <w:r>
+        <w:rPr>
+          <w:b/>
+        </w:rPr>
+        <w:t xml:space="preserve"> </w:t>
+      </w:r>
+      <w:proofErr w:type="spellStart"/>
+      <w:r>
+        <w:rPr>
+          <w:b/>
+        </w:rPr>
+        <w:t>UnesiTocanPojam_fragment</w:t>
+      </w:r>
+      <w:proofErr w:type="spellEnd"/>
+      <w:r>
+        <w:rPr>
+          <w:b/>
+        </w:rPr>
+        <w:t>()</w:t>
+      </w:r>
+      <w:r>
+        <w:t>);</w:t>
+      </w:r>
     </w:p>
     <w:p>
       <w:pPr>
@@ -2709,86 +3015,55 @@
       <w:pPr>
         <w:ind w:firstLine="708"/>
       </w:pPr>
-    </w:p>
-    <w:p>
-      <w:pPr>
-        <w:ind w:firstLine="708"/>
-      </w:pPr>
-    </w:p>
-    <w:p>
-      <w:pPr>
-        <w:ind w:firstLine="708"/>
-      </w:pPr>
-    </w:p>
-    <w:p>
-      <w:pPr>
-        <w:ind w:firstLine="708"/>
-      </w:pPr>
-    </w:p>
-    <w:p>
-      <w:pPr>
-        <w:ind w:firstLine="708"/>
-      </w:pPr>
-    </w:p>
-    <w:p>
-      <w:pPr>
-        <w:ind w:firstLine="708"/>
-      </w:pPr>
-    </w:p>
-    <w:p>
-      <w:pPr>
-        <w:ind w:firstLine="708"/>
-      </w:pPr>
-    </w:p>
-    <w:p>
-      <w:pPr>
-        <w:ind w:firstLine="708"/>
-      </w:pPr>
-    </w:p>
-    <w:p>
-      <w:pPr>
-        <w:ind w:firstLine="708"/>
-      </w:pPr>
-    </w:p>
-    <w:p>
-      <w:pPr>
-        <w:ind w:firstLine="708"/>
-      </w:pPr>
-    </w:p>
-    <w:p>
-      <w:pPr>
-        <w:ind w:firstLine="708"/>
-      </w:pPr>
-    </w:p>
-    <w:p>
-      <w:pPr>
-        <w:ind w:firstLine="708"/>
-      </w:pPr>
+      <w:r>
+        <w:t xml:space="preserve">Fragmenti se </w:t>
+      </w:r>
+      <w:r>
+        <w:rPr>
+          <w:i/>
+        </w:rPr>
+        <w:t>radnom</w:t>
+      </w:r>
+      <w:r>
+        <w:t xml:space="preserve"> prikazuj</w:t>
+      </w:r>
+      <w:r>
+        <w:t>u</w:t>
+      </w:r>
+      <w:r>
+        <w:t xml:space="preserve"> na aktivnosti</w:t>
+      </w:r>
+      <w:r>
+        <w:t xml:space="preserve"> </w:t>
+      </w:r>
+      <w:r>
+        <w:t>provjeriZnanje.java</w:t>
+      </w:r>
     </w:p>
     <w:p>
       <w:pPr>
         <w:pStyle w:val="Naslov1"/>
       </w:pPr>
-      <w:bookmarkStart w:id="8" w:name="_Toc435380106"/>
+      <w:bookmarkStart w:id="9" w:name="_Toc435380106"/>
       <w:r>
         <w:lastRenderedPageBreak/>
         <w:t>Sveukupni opis</w:t>
       </w:r>
-      <w:bookmarkEnd w:id="8"/>
+      <w:bookmarkEnd w:id="9"/>
     </w:p>
     <w:p/>
     <w:p>
       <w:pPr>
         <w:pStyle w:val="Naslov2"/>
       </w:pPr>
-      <w:bookmarkStart w:id="9" w:name="_Toc435380107"/>
+      <w:bookmarkStart w:id="10" w:name="_Toc435380107"/>
       <w:r>
         <w:t>3</w:t>
       </w:r>
       <w:r>
         <w:t>.1. Perspektiva proizvoda</w:t>
       </w:r>
-      <w:bookmarkEnd w:id="9"/>
+      <w:bookmarkEnd w:id="10"/>
     </w:p>
     <w:p>
       <w:pPr>
@@ -2803,14 +3078,14 @@
       <w:pPr>
         <w:pStyle w:val="Naslov2"/>
       </w:pPr>
-      <w:bookmarkStart w:id="10" w:name="_Toc435380108"/>
+      <w:bookmarkStart w:id="11" w:name="_Toc435380108"/>
       <w:r>
         <w:t>3</w:t>
       </w:r>
       <w:r>
         <w:t>.2. Funkcije proizvoda</w:t>
       </w:r>
-      <w:bookmarkEnd w:id="10"/>
+      <w:bookmarkEnd w:id="11"/>
     </w:p>
     <w:p>
       <w:r>
@@ -2947,7 +3222,7 @@
       <w:pPr>
         <w:pStyle w:val="Naslov2"/>
       </w:pPr>
-      <w:bookmarkStart w:id="11" w:name="_Toc435380109"/>
+      <w:bookmarkStart w:id="12" w:name="_Toc435380109"/>
       <w:r>
         <w:t>3</w:t>
       </w:r>
@@ -2957,7 +3232,7 @@
       <w:r>
         <w:t>Korištene tehnologije</w:t>
       </w:r>
-      <w:bookmarkEnd w:id="11"/>
+      <w:bookmarkEnd w:id="12"/>
     </w:p>
     <w:p/>
     <w:p>
@@ -3186,14 +3461,14 @@
       <w:pPr>
         <w:pStyle w:val="Naslov2"/>
       </w:pPr>
-      <w:bookmarkStart w:id="12" w:name="_Toc435380110"/>
+      <w:bookmarkStart w:id="13" w:name="_Toc435380110"/>
       <w:r>
         <w:t>3</w:t>
       </w:r>
       <w:r>
         <w:t>.4. Ograničenja</w:t>
       </w:r>
-      <w:bookmarkEnd w:id="12"/>
+      <w:bookmarkEnd w:id="13"/>
     </w:p>
     <w:p>
       <w:pPr>
@@ -3208,14 +3483,14 @@
       <w:pPr>
         <w:pStyle w:val="Naslov2"/>
       </w:pPr>
-      <w:bookmarkStart w:id="13" w:name="_Toc435380111"/>
+      <w:bookmarkStart w:id="14" w:name="_Toc435380111"/>
       <w:r>
         <w:t>3</w:t>
       </w:r>
       <w:r>
         <w:t>.5. Pretpostavke i zavisnosti</w:t>
       </w:r>
-      <w:bookmarkEnd w:id="13"/>
+      <w:bookmarkEnd w:id="14"/>
     </w:p>
     <w:p>
       <w:pPr>
@@ -3249,10 +3524,24 @@
         <w:ind w:firstLine="709"/>
       </w:pPr>
       <w:r>
-        <w:t>Kako bi mogli testirati aplikaciju testni korisnički podaci za učitelja su: korisničko ime: učitelj, a lozinka je: učitelj.</w:t>
-      </w:r>
-      <w:bookmarkStart w:id="14" w:name="_GoBack"/>
-      <w:bookmarkEnd w:id="14"/>
+        <w:t xml:space="preserve">Kako bi mogli testirati aplikaciju testni korisnički podaci za učitelja su: </w:t>
+      </w:r>
+    </w:p>
+    <w:p>
+      <w:pPr>
+        <w:ind w:firstLine="709"/>
+      </w:pPr>
+      <w:r>
+        <w:t>korisničko ime: učitelj</w:t>
+      </w:r>
+    </w:p>
+    <w:p>
+      <w:pPr>
+        <w:ind w:firstLine="709"/>
+      </w:pPr>
+      <w:r>
+        <w:t>lozinka je: učitelj.</w:t>
+      </w:r>
     </w:p>
     <w:p>
       <w:pPr>
@@ -4441,7 +4730,22 @@
       </w:r>
       <w:proofErr w:type="spellEnd"/>
       <w:r>
-        <w:t xml:space="preserve"> modula podatke. App modul zove WebServiceDataLoader (u našem projektu nalazi se u </w:t>
+        <w:t xml:space="preserve"> modula podatke. App modul zove </w:t>
+      </w:r>
+      <w:r>
+        <w:rPr>
+          <w:i/>
+        </w:rPr>
+        <w:t>WebServiceDataLoader</w:t>
+      </w:r>
+      <w:r>
+        <w:rPr>
+          <w:i/>
+        </w:rPr>
+        <w:t>.java</w:t>
+      </w:r>
+      <w:r>
+        <w:t xml:space="preserve"> (u našem projektu nalazi se u </w:t>
       </w:r>
       <w:proofErr w:type="spellStart"/>
       <w:r>
@@ -4460,7 +4764,55 @@
         <w:t>) koj</w:t>
       </w:r>
       <w:r>
-        <w:t xml:space="preserve">i pokreće WebServiceAsyncTask. WebServiceDataLoader neizravno implementira i sluša WebServiceAsyncTask.  </w:t>
+        <w:t xml:space="preserve">i pokreće </w:t>
+      </w:r>
+      <w:r>
+        <w:rPr>
+          <w:i/>
+        </w:rPr>
+        <w:t>WebServiceAsyncTask</w:t>
+      </w:r>
+      <w:r>
+        <w:rPr>
+          <w:i/>
+        </w:rPr>
+        <w:t>.java</w:t>
+      </w:r>
+      <w:r>
+        <w:rPr>
+          <w:i/>
+        </w:rPr>
+        <w:t>. WebServiceDataLoader</w:t>
+      </w:r>
+      <w:r>
+        <w:rPr>
+          <w:i/>
+        </w:rPr>
+        <w:t>.java</w:t>
+      </w:r>
+      <w:r>
+        <w:t xml:space="preserve"> neizravno implementira i sluša </w:t>
+      </w:r>
+      <w:r>
+        <w:rPr>
+          <w:i/>
+        </w:rPr>
+        <w:t>WebServiceAsyncTask</w:t>
+      </w:r>
+      <w:r>
+        <w:rPr>
+          <w:i/>
+        </w:rPr>
+        <w:t>.java</w:t>
+      </w:r>
+      <w:r>
+        <w:rPr>
+          <w:i/>
+        </w:rPr>
+        <w:t>.</w:t>
+      </w:r>
+      <w:r>
+        <w:t xml:space="preserve">  </w:t>
       </w:r>
     </w:p>
     <w:p>
@@ -4484,87 +4836,148 @@
         <w:t xml:space="preserve"> modulu </w:t>
       </w:r>
       <w:r>
-        <w:t>nalaze se četiri klase (</w:t>
+        <w:t xml:space="preserve">nalaze se klase </w:t>
+      </w:r>
+      <w:r>
+        <w:rPr>
+          <w:i/>
+        </w:rPr>
+        <w:t>AsyncTaskInnerResults</w:t>
+      </w:r>
+      <w:r>
+        <w:rPr>
+          <w:i/>
+        </w:rPr>
+        <w:t>.java</w:t>
+      </w:r>
+      <w:r>
+        <w:rPr>
+          <w:i/>
+        </w:rPr>
+        <w:t>, WebServiseAsyncTask</w:t>
+      </w:r>
+      <w:r>
+        <w:rPr>
+          <w:i/>
+        </w:rPr>
+        <w:t>.java</w:t>
+      </w:r>
+      <w:r>
+        <w:rPr>
+          <w:i/>
+        </w:rPr>
+        <w:t>, WebServiceParams</w:t>
+      </w:r>
+      <w:r>
+        <w:rPr>
+          <w:i/>
+        </w:rPr>
+        <w:t>.java</w:t>
+      </w:r>
+      <w:r>
+        <w:t xml:space="preserve"> i jedan </w:t>
       </w:r>
       <w:proofErr w:type="spellStart"/>
       <w:r>
-        <w:t>AsyncTaskInnerResults</w:t>
+        <w:t>interface</w:t>
       </w:r>
       <w:proofErr w:type="spellEnd"/>
       <w:r>
-        <w:t xml:space="preserve">, </w:t>
-      </w:r>
-      <w:proofErr w:type="spellStart"/>
-      <w:r>
-        <w:t>WebServiseAsyncTask</w:t>
-      </w:r>
-      <w:proofErr w:type="spellEnd"/>
-      <w:r>
-        <w:t xml:space="preserve">, </w:t>
-      </w:r>
-      <w:proofErr w:type="spellStart"/>
-      <w:r>
+        <w:t xml:space="preserve"> pod nazivom </w:t>
+      </w:r>
+      <w:r>
+        <w:rPr>
+          <w:i/>
+        </w:rPr>
+        <w:t>WebServiceResultHandler</w:t>
+      </w:r>
+      <w:r>
+        <w:rPr>
+          <w:i/>
+        </w:rPr>
+        <w:t>.java</w:t>
+      </w:r>
+      <w:r>
+        <w:t xml:space="preserve">. </w:t>
+      </w:r>
+    </w:p>
+    <w:p>
+      <w:pPr>
+        <w:ind w:firstLine="709"/>
+      </w:pPr>
+    </w:p>
+    <w:p>
+      <w:pPr>
+        <w:ind w:firstLine="709"/>
+      </w:pPr>
+      <w:r>
+        <w:rPr>
+          <w:i/>
+        </w:rPr>
+        <w:t>WebServiceAsyncTask</w:t>
+      </w:r>
+      <w:r>
+        <w:rPr>
+          <w:i/>
+        </w:rPr>
+        <w:t>.java</w:t>
+      </w:r>
+      <w:r>
+        <w:t xml:space="preserve"> kontaktira web servis kako bi dobio podatke od njega. Nakon što dobije podatke od njega on koristi klase </w:t>
+      </w:r>
+      <w:r>
+        <w:rPr>
+          <w:i/>
+        </w:rPr>
+        <w:t>AsyncTaskInnerResult</w:t>
+      </w:r>
+      <w:r>
+        <w:rPr>
+          <w:i/>
+        </w:rPr>
+        <w:t>s</w:t>
+      </w:r>
+      <w:r>
+        <w:rPr>
+          <w:i/>
+        </w:rPr>
+        <w:t>.java</w:t>
+      </w:r>
+      <w:r>
+        <w:t xml:space="preserve"> i </w:t>
+      </w:r>
+      <w:r>
+        <w:rPr>
+          <w:i/>
+        </w:rPr>
         <w:t>WebServiceParams</w:t>
       </w:r>
-      <w:proofErr w:type="spellEnd"/>
-      <w:r>
-        <w:t xml:space="preserve">) i jedan </w:t>
-      </w:r>
-      <w:proofErr w:type="spellStart"/>
-      <w:r>
-        <w:t>interface</w:t>
-      </w:r>
-      <w:proofErr w:type="spellEnd"/>
-      <w:r>
-        <w:t xml:space="preserve"> (</w:t>
-      </w:r>
-      <w:proofErr w:type="spellStart"/>
-      <w:r>
+      <w:r>
+        <w:rPr>
+          <w:i/>
+        </w:rPr>
+        <w:t>.java</w:t>
+      </w:r>
+      <w:r>
+        <w:t xml:space="preserve"> kako bi proslijedio te p</w:t>
+      </w:r>
+      <w:r>
+        <w:t xml:space="preserve">odatke </w:t>
+      </w:r>
+      <w:r>
+        <w:rPr>
+          <w:i/>
+        </w:rPr>
         <w:t>WebServiceResultHandler</w:t>
       </w:r>
-      <w:proofErr w:type="spellEnd"/>
-      <w:r>
-        <w:t xml:space="preserve">). </w:t>
-      </w:r>
-    </w:p>
-    <w:p>
-      <w:pPr>
-        <w:ind w:firstLine="709"/>
-      </w:pPr>
-    </w:p>
-    <w:p>
-      <w:pPr>
-        <w:ind w:firstLine="709"/>
-      </w:pPr>
-      <w:r>
-        <w:t xml:space="preserve">WebServiceAsyncTask kontaktira web servis kako bi dobio podatke od njega. Nakon što dobije podatke od njega on koristi klase </w:t>
-      </w:r>
-      <w:proofErr w:type="spellStart"/>
-      <w:r>
-        <w:t>AsyncTaskInnerResult</w:t>
-      </w:r>
-      <w:r>
-        <w:t>s</w:t>
-      </w:r>
-      <w:proofErr w:type="spellEnd"/>
-      <w:r>
-        <w:t xml:space="preserve"> i </w:t>
-      </w:r>
-      <w:proofErr w:type="spellStart"/>
-      <w:r>
-        <w:t>WebServiceParams</w:t>
-      </w:r>
-      <w:proofErr w:type="spellEnd"/>
-      <w:r>
-        <w:t xml:space="preserve"> kako bi proslijedio te podatke </w:t>
-      </w:r>
-      <w:proofErr w:type="spellStart"/>
-      <w:r>
-        <w:t>WebServiceResultHandler</w:t>
-      </w:r>
-      <w:proofErr w:type="spellEnd"/>
-      <w:r>
-        <w:t xml:space="preserve">-u. </w:t>
+      <w:r>
+        <w:rPr>
+          <w:i/>
+        </w:rPr>
+        <w:t>.java</w:t>
+      </w:r>
+      <w:r>
+        <w:t xml:space="preserve">. </w:t>
       </w:r>
     </w:p>
     <w:p>
@@ -4710,7 +5123,7 @@
           <w:rPr>
             <w:noProof/>
           </w:rPr>
-          <w:t>8</w:t>
+          <w:t>15</w:t>
         </w:r>
         <w:r>
           <w:rPr>
@@ -6829,7 +7242,7 @@
     <w:link w:val="ImeiprezimekandidataChar"/>
     <w:autoRedefine/>
     <w:qFormat/>
-    <w:rsid w:val="003544E4"/>
+    <w:rsid w:val="000173C3"/>
     <w:pPr>
       <w:spacing w:after="0" w:line="360" w:lineRule="auto"/>
       <w:ind w:firstLine="709"/>
@@ -6837,6 +7250,7 @@
     </w:pPr>
     <w:rPr>
       <w:rFonts w:ascii="Times New Roman" w:eastAsia="Times New Roman" w:hAnsi="Times New Roman" w:cs="Times New Roman"/>
+      <w:color w:val="000000" w:themeColor="text1"/>
       <w:sz w:val="24"/>
       <w:szCs w:val="24"/>
       <w:lang w:eastAsia="hr-HR"/>
@@ -6846,9 +7260,10 @@
     <w:name w:val="Ime i prezime kandidata Char"/>
     <w:basedOn w:val="Zadanifontodlomka"/>
     <w:link w:val="Imeiprezimekandidata"/>
-    <w:rsid w:val="003544E4"/>
+    <w:rsid w:val="000173C3"/>
     <w:rPr>
       <w:rFonts w:ascii="Times New Roman" w:eastAsia="Times New Roman" w:hAnsi="Times New Roman" w:cs="Times New Roman"/>
+      <w:color w:val="000000" w:themeColor="text1"/>
       <w:sz w:val="24"/>
       <w:szCs w:val="24"/>
       <w:lang w:eastAsia="hr-HR"/>
@@ -7148,6 +7563,57 @@
       <w:ind w:left="480"/>
     </w:pPr>
   </w:style>
+  <w:style w:type="paragraph" w:styleId="HTMLunaprijedoblikovano">
+    <w:name w:val="HTML Preformatted"/>
+    <w:basedOn w:val="Normal"/>
+    <w:link w:val="HTMLunaprijedoblikovanoChar"/>
+    <w:uiPriority w:val="99"/>
+    <w:semiHidden/>
+    <w:unhideWhenUsed/>
+    <w:rsid w:val="000173C3"/>
+    <w:pPr>
+      <w:tabs>
+        <w:tab w:val="left" w:pos="916"/>
+        <w:tab w:val="left" w:pos="1832"/>
+        <w:tab w:val="left" w:pos="2748"/>
+        <w:tab w:val="left" w:pos="3664"/>
+        <w:tab w:val="left" w:pos="4580"/>
+        <w:tab w:val="left" w:pos="5496"/>
+        <w:tab w:val="left" w:pos="6412"/>
+        <w:tab w:val="left" w:pos="7328"/>
+        <w:tab w:val="left" w:pos="8244"/>
+        <w:tab w:val="left" w:pos="9160"/>
+        <w:tab w:val="left" w:pos="10076"/>
+        <w:tab w:val="left" w:pos="10992"/>
+        <w:tab w:val="left" w:pos="11908"/>
+        <w:tab w:val="left" w:pos="12824"/>
+        <w:tab w:val="left" w:pos="13740"/>
+        <w:tab w:val="left" w:pos="14656"/>
+      </w:tabs>
+      <w:spacing w:line="240" w:lineRule="auto"/>
+      <w:jc w:val="left"/>
+    </w:pPr>
+    <w:rPr>
+      <w:rFonts w:ascii="Courier New" w:eastAsia="Times New Roman" w:hAnsi="Courier New" w:cs="Courier New"/>
+      <w:sz w:val="20"/>
+      <w:szCs w:val="20"/>
+      <w:lang w:eastAsia="hr-HR"/>
+    </w:rPr>
+  </w:style>
+  <w:style w:type="character" w:customStyle="1" w:styleId="HTMLunaprijedoblikovanoChar">
+    <w:name w:val="HTML unaprijed oblikovano Char"/>
+    <w:basedOn w:val="Zadanifontodlomka"/>
+    <w:link w:val="HTMLunaprijedoblikovano"/>
+    <w:uiPriority w:val="99"/>
+    <w:semiHidden/>
+    <w:rsid w:val="000173C3"/>
+    <w:rPr>
+      <w:rFonts w:ascii="Courier New" w:eastAsia="Times New Roman" w:hAnsi="Courier New" w:cs="Courier New"/>
+      <w:sz w:val="20"/>
+      <w:szCs w:val="20"/>
+      <w:lang w:eastAsia="hr-HR"/>
+    </w:rPr>
+  </w:style>
 </w:styles>
 </file>
 
@@ -7417,7 +7883,7 @@
 </file>
 
 <file path=customXml/itemProps1.xml><?xml version="1.0" encoding="utf-8"?>
-<ds:datastoreItem xmlns:ds="http://schemas.openxmlformats.org/officeDocument/2006/customXml" ds:itemID="{2CBB59C6-6E82-44FD-B9A2-219CFD19DB3F}">
+<ds:datastoreItem xmlns:ds="http://schemas.openxmlformats.org/officeDocument/2006/customXml" ds:itemID="{5DE8D8A8-6858-4FE2-8F5E-F2BA3DAE25A7}">
   <ds:schemaRefs>
     <ds:schemaRef ds:uri="http://schemas.openxmlformats.org/officeDocument/2006/bibliography"/>
   </ds:schemaRefs>

</xml_diff>